<commit_message>
added pdf version of protocol
</commit_message>
<xml_diff>
--- a/Protocol.docx
+++ b/Protocol.docx
@@ -4,6 +4,12 @@
   <w:body>
     <w:sdt>
       <w:sdtPr>
+        <w:rPr>
+          <w:rFonts w:asciiTheme="minorHAnsi" w:eastAsiaTheme="minorHAnsi" w:hAnsiTheme="minorHAnsi" w:cstheme="minorBidi"/>
+          <w:color w:val="auto"/>
+          <w:sz w:val="22"/>
+          <w:szCs w:val="22"/>
+        </w:rPr>
         <w:id w:val="666370144"/>
         <w:docPartObj>
           <w:docPartGallery w:val="Table of Contents"/>
@@ -12,13 +18,9 @@
       </w:sdtPr>
       <w:sdtEndPr>
         <w:rPr>
-          <w:rFonts w:asciiTheme="minorHAnsi" w:eastAsiaTheme="minorHAnsi" w:hAnsiTheme="minorHAnsi" w:cstheme="minorBidi"/>
           <w:b/>
           <w:bCs/>
           <w:noProof/>
-          <w:color w:val="auto"/>
-          <w:sz w:val="22"/>
-          <w:szCs w:val="22"/>
         </w:rPr>
       </w:sdtEndPr>
       <w:sdtContent>
@@ -39,7 +41,7 @@
             <w:rPr>
               <w:rFonts w:eastAsiaTheme="minorEastAsia"/>
               <w:noProof/>
-              <w:lang w:eastAsia="en-GB"/>
+              <w:lang w:val="en-GB" w:eastAsia="en-GB"/>
             </w:rPr>
           </w:pPr>
           <w:r>
@@ -51,7 +53,7 @@
           <w:r>
             <w:fldChar w:fldCharType="separate"/>
           </w:r>
-          <w:hyperlink w:anchor="_Toc104034856" w:history="1">
+          <w:hyperlink w:anchor="_Toc104043676" w:history="1">
             <w:r>
               <w:rPr>
                 <w:rStyle w:val="Hyperlink"/>
@@ -78,7 +80,7 @@
                 <w:noProof/>
                 <w:webHidden/>
               </w:rPr>
-              <w:instrText xml:space="preserve"> PAGEREF _Toc104034856 \h </w:instrText>
+              <w:instrText xml:space="preserve"> PAGEREF _Toc104043676 \h </w:instrText>
             </w:r>
             <w:r>
               <w:rPr>
@@ -118,10 +120,10 @@
             <w:rPr>
               <w:rFonts w:eastAsiaTheme="minorEastAsia"/>
               <w:noProof/>
-              <w:lang w:eastAsia="en-GB"/>
+              <w:lang w:val="en-GB" w:eastAsia="en-GB"/>
             </w:rPr>
           </w:pPr>
-          <w:hyperlink w:anchor="_Toc104034857" w:history="1">
+          <w:hyperlink w:anchor="_Toc104043677" w:history="1">
             <w:r>
               <w:rPr>
                 <w:rStyle w:val="Hyperlink"/>
@@ -148,7 +150,7 @@
                 <w:noProof/>
                 <w:webHidden/>
               </w:rPr>
-              <w:instrText xml:space="preserve"> PAGEREF _Toc104034857 \h </w:instrText>
+              <w:instrText xml:space="preserve"> PAGEREF _Toc104043677 \h </w:instrText>
             </w:r>
             <w:r>
               <w:rPr>
@@ -188,10 +190,10 @@
             <w:rPr>
               <w:rFonts w:eastAsiaTheme="minorEastAsia"/>
               <w:noProof/>
-              <w:lang w:eastAsia="en-GB"/>
+              <w:lang w:val="en-GB" w:eastAsia="en-GB"/>
             </w:rPr>
           </w:pPr>
-          <w:hyperlink w:anchor="_Toc104034858" w:history="1">
+          <w:hyperlink w:anchor="_Toc104043678" w:history="1">
             <w:r>
               <w:rPr>
                 <w:rStyle w:val="Hyperlink"/>
@@ -218,7 +220,7 @@
                 <w:noProof/>
                 <w:webHidden/>
               </w:rPr>
-              <w:instrText xml:space="preserve"> PAGEREF _Toc104034858 \h </w:instrText>
+              <w:instrText xml:space="preserve"> PAGEREF _Toc104043678 \h </w:instrText>
             </w:r>
             <w:r>
               <w:rPr>
@@ -258,10 +260,10 @@
             <w:rPr>
               <w:rFonts w:eastAsiaTheme="minorEastAsia"/>
               <w:noProof/>
-              <w:lang w:eastAsia="en-GB"/>
+              <w:lang w:val="en-GB" w:eastAsia="en-GB"/>
             </w:rPr>
           </w:pPr>
-          <w:hyperlink w:anchor="_Toc104034859" w:history="1">
+          <w:hyperlink w:anchor="_Toc104043679" w:history="1">
             <w:r>
               <w:rPr>
                 <w:rStyle w:val="Hyperlink"/>
@@ -288,7 +290,7 @@
                 <w:noProof/>
                 <w:webHidden/>
               </w:rPr>
-              <w:instrText xml:space="preserve"> PAGEREF _Toc104034859 \h </w:instrText>
+              <w:instrText xml:space="preserve"> PAGEREF _Toc104043679 \h </w:instrText>
             </w:r>
             <w:r>
               <w:rPr>
@@ -328,10 +330,10 @@
             <w:rPr>
               <w:rFonts w:eastAsiaTheme="minorEastAsia"/>
               <w:noProof/>
-              <w:lang w:eastAsia="en-GB"/>
+              <w:lang w:val="en-GB" w:eastAsia="en-GB"/>
             </w:rPr>
           </w:pPr>
-          <w:hyperlink w:anchor="_Toc104034860" w:history="1">
+          <w:hyperlink w:anchor="_Toc104043680" w:history="1">
             <w:r>
               <w:rPr>
                 <w:rStyle w:val="Hyperlink"/>
@@ -358,7 +360,7 @@
                 <w:noProof/>
                 <w:webHidden/>
               </w:rPr>
-              <w:instrText xml:space="preserve"> PAGEREF _Toc104034860 \h </w:instrText>
+              <w:instrText xml:space="preserve"> PAGEREF _Toc104043680 \h </w:instrText>
             </w:r>
             <w:r>
               <w:rPr>
@@ -398,10 +400,10 @@
             <w:rPr>
               <w:rFonts w:eastAsiaTheme="minorEastAsia"/>
               <w:noProof/>
-              <w:lang w:eastAsia="en-GB"/>
+              <w:lang w:val="en-GB" w:eastAsia="en-GB"/>
             </w:rPr>
           </w:pPr>
-          <w:hyperlink w:anchor="_Toc104034861" w:history="1">
+          <w:hyperlink w:anchor="_Toc104043681" w:history="1">
             <w:r>
               <w:rPr>
                 <w:rStyle w:val="Hyperlink"/>
@@ -428,7 +430,7 @@
                 <w:noProof/>
                 <w:webHidden/>
               </w:rPr>
-              <w:instrText xml:space="preserve"> PAGEREF _Toc104034861 \h </w:instrText>
+              <w:instrText xml:space="preserve"> PAGEREF _Toc104043681 \h </w:instrText>
             </w:r>
             <w:r>
               <w:rPr>
@@ -468,10 +470,10 @@
             <w:rPr>
               <w:rFonts w:eastAsiaTheme="minorEastAsia"/>
               <w:noProof/>
-              <w:lang w:eastAsia="en-GB"/>
+              <w:lang w:val="en-GB" w:eastAsia="en-GB"/>
             </w:rPr>
           </w:pPr>
-          <w:hyperlink w:anchor="_Toc104034862" w:history="1">
+          <w:hyperlink w:anchor="_Toc104043682" w:history="1">
             <w:r>
               <w:rPr>
                 <w:rStyle w:val="Hyperlink"/>
@@ -498,7 +500,7 @@
                 <w:noProof/>
                 <w:webHidden/>
               </w:rPr>
-              <w:instrText xml:space="preserve"> PAGEREF _Toc104034862 \h </w:instrText>
+              <w:instrText xml:space="preserve"> PAGEREF _Toc104043682 \h </w:instrText>
             </w:r>
             <w:r>
               <w:rPr>
@@ -538,10 +540,10 @@
             <w:rPr>
               <w:rFonts w:eastAsiaTheme="minorEastAsia"/>
               <w:noProof/>
-              <w:lang w:eastAsia="en-GB"/>
+              <w:lang w:val="en-GB" w:eastAsia="en-GB"/>
             </w:rPr>
           </w:pPr>
-          <w:hyperlink w:anchor="_Toc104034863" w:history="1">
+          <w:hyperlink w:anchor="_Toc104043683" w:history="1">
             <w:r>
               <w:rPr>
                 <w:rStyle w:val="Hyperlink"/>
@@ -568,7 +570,7 @@
                 <w:noProof/>
                 <w:webHidden/>
               </w:rPr>
-              <w:instrText xml:space="preserve"> PAGEREF _Toc104034863 \h </w:instrText>
+              <w:instrText xml:space="preserve"> PAGEREF _Toc104043683 \h </w:instrText>
             </w:r>
             <w:r>
               <w:rPr>
@@ -608,10 +610,10 @@
             <w:rPr>
               <w:rFonts w:eastAsiaTheme="minorEastAsia"/>
               <w:noProof/>
-              <w:lang w:eastAsia="en-GB"/>
+              <w:lang w:val="en-GB" w:eastAsia="en-GB"/>
             </w:rPr>
           </w:pPr>
-          <w:hyperlink w:anchor="_Toc104034864" w:history="1">
+          <w:hyperlink w:anchor="_Toc104043684" w:history="1">
             <w:r>
               <w:rPr>
                 <w:rStyle w:val="Hyperlink"/>
@@ -638,7 +640,7 @@
                 <w:noProof/>
                 <w:webHidden/>
               </w:rPr>
-              <w:instrText xml:space="preserve"> PAGEREF _Toc104034864 \h </w:instrText>
+              <w:instrText xml:space="preserve"> PAGEREF _Toc104043684 \h </w:instrText>
             </w:r>
             <w:r>
               <w:rPr>
@@ -658,7 +660,637 @@
                 <w:noProof/>
                 <w:webHidden/>
               </w:rPr>
-              <w:t>10</w:t>
+              <w:t>11</w:t>
+            </w:r>
+            <w:r>
+              <w:rPr>
+                <w:noProof/>
+                <w:webHidden/>
+              </w:rPr>
+              <w:fldChar w:fldCharType="end"/>
+            </w:r>
+          </w:hyperlink>
+        </w:p>
+        <w:p>
+          <w:pPr>
+            <w:pStyle w:val="TOC1"/>
+            <w:tabs>
+              <w:tab w:val="right" w:leader="dot" w:pos="9062"/>
+            </w:tabs>
+            <w:rPr>
+              <w:rFonts w:eastAsiaTheme="minorEastAsia"/>
+              <w:noProof/>
+              <w:lang w:val="en-GB" w:eastAsia="en-GB"/>
+            </w:rPr>
+          </w:pPr>
+          <w:hyperlink w:anchor="_Toc104043685" w:history="1">
+            <w:r>
+              <w:rPr>
+                <w:rStyle w:val="Hyperlink"/>
+                <w:noProof/>
+              </w:rPr>
+              <w:t>Unit testing decisions</w:t>
+            </w:r>
+            <w:r>
+              <w:rPr>
+                <w:noProof/>
+                <w:webHidden/>
+              </w:rPr>
+              <w:tab/>
+            </w:r>
+            <w:r>
+              <w:rPr>
+                <w:noProof/>
+                <w:webHidden/>
+              </w:rPr>
+              <w:fldChar w:fldCharType="begin"/>
+            </w:r>
+            <w:r>
+              <w:rPr>
+                <w:noProof/>
+                <w:webHidden/>
+              </w:rPr>
+              <w:instrText xml:space="preserve"> PAGEREF _Toc104043685 \h </w:instrText>
+            </w:r>
+            <w:r>
+              <w:rPr>
+                <w:noProof/>
+                <w:webHidden/>
+              </w:rPr>
+            </w:r>
+            <w:r>
+              <w:rPr>
+                <w:noProof/>
+                <w:webHidden/>
+              </w:rPr>
+              <w:fldChar w:fldCharType="separate"/>
+            </w:r>
+            <w:r>
+              <w:rPr>
+                <w:noProof/>
+                <w:webHidden/>
+              </w:rPr>
+              <w:t>11</w:t>
+            </w:r>
+            <w:r>
+              <w:rPr>
+                <w:noProof/>
+                <w:webHidden/>
+              </w:rPr>
+              <w:fldChar w:fldCharType="end"/>
+            </w:r>
+          </w:hyperlink>
+        </w:p>
+        <w:p>
+          <w:pPr>
+            <w:pStyle w:val="TOC1"/>
+            <w:tabs>
+              <w:tab w:val="right" w:leader="dot" w:pos="9062"/>
+            </w:tabs>
+            <w:rPr>
+              <w:rFonts w:eastAsiaTheme="minorEastAsia"/>
+              <w:noProof/>
+              <w:lang w:val="en-GB" w:eastAsia="en-GB"/>
+            </w:rPr>
+          </w:pPr>
+          <w:hyperlink w:anchor="_Toc104043686" w:history="1">
+            <w:r>
+              <w:rPr>
+                <w:rStyle w:val="Hyperlink"/>
+                <w:noProof/>
+              </w:rPr>
+              <w:t>Time tracking</w:t>
+            </w:r>
+            <w:r>
+              <w:rPr>
+                <w:noProof/>
+                <w:webHidden/>
+              </w:rPr>
+              <w:tab/>
+            </w:r>
+            <w:r>
+              <w:rPr>
+                <w:noProof/>
+                <w:webHidden/>
+              </w:rPr>
+              <w:fldChar w:fldCharType="begin"/>
+            </w:r>
+            <w:r>
+              <w:rPr>
+                <w:noProof/>
+                <w:webHidden/>
+              </w:rPr>
+              <w:instrText xml:space="preserve"> PAGEREF _Toc104043686 \h </w:instrText>
+            </w:r>
+            <w:r>
+              <w:rPr>
+                <w:noProof/>
+                <w:webHidden/>
+              </w:rPr>
+            </w:r>
+            <w:r>
+              <w:rPr>
+                <w:noProof/>
+                <w:webHidden/>
+              </w:rPr>
+              <w:fldChar w:fldCharType="separate"/>
+            </w:r>
+            <w:r>
+              <w:rPr>
+                <w:noProof/>
+                <w:webHidden/>
+              </w:rPr>
+              <w:t>12</w:t>
+            </w:r>
+            <w:r>
+              <w:rPr>
+                <w:noProof/>
+                <w:webHidden/>
+              </w:rPr>
+              <w:fldChar w:fldCharType="end"/>
+            </w:r>
+          </w:hyperlink>
+        </w:p>
+        <w:p>
+          <w:pPr>
+            <w:pStyle w:val="TOC1"/>
+            <w:tabs>
+              <w:tab w:val="right" w:leader="dot" w:pos="9062"/>
+            </w:tabs>
+            <w:rPr>
+              <w:rFonts w:eastAsiaTheme="minorEastAsia"/>
+              <w:noProof/>
+              <w:lang w:val="en-GB" w:eastAsia="en-GB"/>
+            </w:rPr>
+          </w:pPr>
+          <w:hyperlink w:anchor="_Toc104043687" w:history="1">
+            <w:r>
+              <w:rPr>
+                <w:rStyle w:val="Hyperlink"/>
+                <w:noProof/>
+              </w:rPr>
+              <w:t>Git link</w:t>
+            </w:r>
+            <w:r>
+              <w:rPr>
+                <w:noProof/>
+                <w:webHidden/>
+              </w:rPr>
+              <w:tab/>
+            </w:r>
+            <w:r>
+              <w:rPr>
+                <w:noProof/>
+                <w:webHidden/>
+              </w:rPr>
+              <w:fldChar w:fldCharType="begin"/>
+            </w:r>
+            <w:r>
+              <w:rPr>
+                <w:noProof/>
+                <w:webHidden/>
+              </w:rPr>
+              <w:instrText xml:space="preserve"> PAGEREF _Toc104043687 \h </w:instrText>
+            </w:r>
+            <w:r>
+              <w:rPr>
+                <w:noProof/>
+                <w:webHidden/>
+              </w:rPr>
+            </w:r>
+            <w:r>
+              <w:rPr>
+                <w:noProof/>
+                <w:webHidden/>
+              </w:rPr>
+              <w:fldChar w:fldCharType="separate"/>
+            </w:r>
+            <w:r>
+              <w:rPr>
+                <w:noProof/>
+                <w:webHidden/>
+              </w:rPr>
+              <w:t>12</w:t>
+            </w:r>
+            <w:r>
+              <w:rPr>
+                <w:noProof/>
+                <w:webHidden/>
+              </w:rPr>
+              <w:fldChar w:fldCharType="end"/>
+            </w:r>
+          </w:hyperlink>
+        </w:p>
+        <w:p>
+          <w:pPr>
+            <w:pStyle w:val="TOC1"/>
+            <w:tabs>
+              <w:tab w:val="right" w:leader="dot" w:pos="9062"/>
+            </w:tabs>
+            <w:rPr>
+              <w:rFonts w:eastAsiaTheme="minorEastAsia"/>
+              <w:noProof/>
+              <w:lang w:val="en-GB" w:eastAsia="en-GB"/>
+            </w:rPr>
+          </w:pPr>
+          <w:hyperlink w:anchor="_Toc104043688" w:history="1">
+            <w:r>
+              <w:rPr>
+                <w:rStyle w:val="Hyperlink"/>
+                <w:noProof/>
+              </w:rPr>
+              <w:t>Design patterns</w:t>
+            </w:r>
+            <w:r>
+              <w:rPr>
+                <w:noProof/>
+                <w:webHidden/>
+              </w:rPr>
+              <w:tab/>
+            </w:r>
+            <w:r>
+              <w:rPr>
+                <w:noProof/>
+                <w:webHidden/>
+              </w:rPr>
+              <w:fldChar w:fldCharType="begin"/>
+            </w:r>
+            <w:r>
+              <w:rPr>
+                <w:noProof/>
+                <w:webHidden/>
+              </w:rPr>
+              <w:instrText xml:space="preserve"> PAGEREF _Toc104043688 \h </w:instrText>
+            </w:r>
+            <w:r>
+              <w:rPr>
+                <w:noProof/>
+                <w:webHidden/>
+              </w:rPr>
+            </w:r>
+            <w:r>
+              <w:rPr>
+                <w:noProof/>
+                <w:webHidden/>
+              </w:rPr>
+              <w:fldChar w:fldCharType="separate"/>
+            </w:r>
+            <w:r>
+              <w:rPr>
+                <w:noProof/>
+                <w:webHidden/>
+              </w:rPr>
+              <w:t>12</w:t>
+            </w:r>
+            <w:r>
+              <w:rPr>
+                <w:noProof/>
+                <w:webHidden/>
+              </w:rPr>
+              <w:fldChar w:fldCharType="end"/>
+            </w:r>
+          </w:hyperlink>
+        </w:p>
+        <w:p>
+          <w:pPr>
+            <w:pStyle w:val="TOC2"/>
+            <w:tabs>
+              <w:tab w:val="right" w:leader="dot" w:pos="9062"/>
+            </w:tabs>
+            <w:rPr>
+              <w:rFonts w:eastAsiaTheme="minorEastAsia"/>
+              <w:noProof/>
+              <w:lang w:val="en-GB" w:eastAsia="en-GB"/>
+            </w:rPr>
+          </w:pPr>
+          <w:hyperlink w:anchor="_Toc104043689" w:history="1">
+            <w:r>
+              <w:rPr>
+                <w:rStyle w:val="Hyperlink"/>
+                <w:noProof/>
+              </w:rPr>
+              <w:t>Unit of work</w:t>
+            </w:r>
+            <w:r>
+              <w:rPr>
+                <w:noProof/>
+                <w:webHidden/>
+              </w:rPr>
+              <w:tab/>
+            </w:r>
+            <w:r>
+              <w:rPr>
+                <w:noProof/>
+                <w:webHidden/>
+              </w:rPr>
+              <w:fldChar w:fldCharType="begin"/>
+            </w:r>
+            <w:r>
+              <w:rPr>
+                <w:noProof/>
+                <w:webHidden/>
+              </w:rPr>
+              <w:instrText xml:space="preserve"> PAGEREF _Toc104043689 \h </w:instrText>
+            </w:r>
+            <w:r>
+              <w:rPr>
+                <w:noProof/>
+                <w:webHidden/>
+              </w:rPr>
+            </w:r>
+            <w:r>
+              <w:rPr>
+                <w:noProof/>
+                <w:webHidden/>
+              </w:rPr>
+              <w:fldChar w:fldCharType="separate"/>
+            </w:r>
+            <w:r>
+              <w:rPr>
+                <w:noProof/>
+                <w:webHidden/>
+              </w:rPr>
+              <w:t>12</w:t>
+            </w:r>
+            <w:r>
+              <w:rPr>
+                <w:noProof/>
+                <w:webHidden/>
+              </w:rPr>
+              <w:fldChar w:fldCharType="end"/>
+            </w:r>
+          </w:hyperlink>
+        </w:p>
+        <w:p>
+          <w:pPr>
+            <w:pStyle w:val="TOC2"/>
+            <w:tabs>
+              <w:tab w:val="right" w:leader="dot" w:pos="9062"/>
+            </w:tabs>
+            <w:rPr>
+              <w:rFonts w:eastAsiaTheme="minorEastAsia"/>
+              <w:noProof/>
+              <w:lang w:val="en-GB" w:eastAsia="en-GB"/>
+            </w:rPr>
+          </w:pPr>
+          <w:hyperlink w:anchor="_Toc104043690" w:history="1">
+            <w:r>
+              <w:rPr>
+                <w:rStyle w:val="Hyperlink"/>
+                <w:noProof/>
+              </w:rPr>
+              <w:t>Repository</w:t>
+            </w:r>
+            <w:r>
+              <w:rPr>
+                <w:noProof/>
+                <w:webHidden/>
+              </w:rPr>
+              <w:tab/>
+            </w:r>
+            <w:r>
+              <w:rPr>
+                <w:noProof/>
+                <w:webHidden/>
+              </w:rPr>
+              <w:fldChar w:fldCharType="begin"/>
+            </w:r>
+            <w:r>
+              <w:rPr>
+                <w:noProof/>
+                <w:webHidden/>
+              </w:rPr>
+              <w:instrText xml:space="preserve"> PAGEREF _Toc104043690 \h </w:instrText>
+            </w:r>
+            <w:r>
+              <w:rPr>
+                <w:noProof/>
+                <w:webHidden/>
+              </w:rPr>
+            </w:r>
+            <w:r>
+              <w:rPr>
+                <w:noProof/>
+                <w:webHidden/>
+              </w:rPr>
+              <w:fldChar w:fldCharType="separate"/>
+            </w:r>
+            <w:r>
+              <w:rPr>
+                <w:noProof/>
+                <w:webHidden/>
+              </w:rPr>
+              <w:t>12</w:t>
+            </w:r>
+            <w:r>
+              <w:rPr>
+                <w:noProof/>
+                <w:webHidden/>
+              </w:rPr>
+              <w:fldChar w:fldCharType="end"/>
+            </w:r>
+          </w:hyperlink>
+        </w:p>
+        <w:p>
+          <w:pPr>
+            <w:pStyle w:val="TOC2"/>
+            <w:tabs>
+              <w:tab w:val="right" w:leader="dot" w:pos="9062"/>
+            </w:tabs>
+            <w:rPr>
+              <w:rFonts w:eastAsiaTheme="minorEastAsia"/>
+              <w:noProof/>
+              <w:lang w:val="en-GB" w:eastAsia="en-GB"/>
+            </w:rPr>
+          </w:pPr>
+          <w:hyperlink w:anchor="_Toc104043691" w:history="1">
+            <w:r>
+              <w:rPr>
+                <w:rStyle w:val="Hyperlink"/>
+                <w:noProof/>
+              </w:rPr>
+              <w:t>Factory</w:t>
+            </w:r>
+            <w:r>
+              <w:rPr>
+                <w:noProof/>
+                <w:webHidden/>
+              </w:rPr>
+              <w:tab/>
+            </w:r>
+            <w:r>
+              <w:rPr>
+                <w:noProof/>
+                <w:webHidden/>
+              </w:rPr>
+              <w:fldChar w:fldCharType="begin"/>
+            </w:r>
+            <w:r>
+              <w:rPr>
+                <w:noProof/>
+                <w:webHidden/>
+              </w:rPr>
+              <w:instrText xml:space="preserve"> PAGEREF _Toc104043691 \h </w:instrText>
+            </w:r>
+            <w:r>
+              <w:rPr>
+                <w:noProof/>
+                <w:webHidden/>
+              </w:rPr>
+            </w:r>
+            <w:r>
+              <w:rPr>
+                <w:noProof/>
+                <w:webHidden/>
+              </w:rPr>
+              <w:fldChar w:fldCharType="separate"/>
+            </w:r>
+            <w:r>
+              <w:rPr>
+                <w:noProof/>
+                <w:webHidden/>
+              </w:rPr>
+              <w:t>13</w:t>
+            </w:r>
+            <w:r>
+              <w:rPr>
+                <w:noProof/>
+                <w:webHidden/>
+              </w:rPr>
+              <w:fldChar w:fldCharType="end"/>
+            </w:r>
+          </w:hyperlink>
+        </w:p>
+        <w:p>
+          <w:pPr>
+            <w:pStyle w:val="TOC2"/>
+            <w:tabs>
+              <w:tab w:val="right" w:leader="dot" w:pos="9062"/>
+            </w:tabs>
+            <w:rPr>
+              <w:rFonts w:eastAsiaTheme="minorEastAsia"/>
+              <w:noProof/>
+              <w:lang w:val="en-GB" w:eastAsia="en-GB"/>
+            </w:rPr>
+          </w:pPr>
+          <w:hyperlink w:anchor="_Toc104043692" w:history="1">
+            <w:r>
+              <w:rPr>
+                <w:rStyle w:val="Hyperlink"/>
+                <w:noProof/>
+              </w:rPr>
+              <w:t>MVVM</w:t>
+            </w:r>
+            <w:r>
+              <w:rPr>
+                <w:noProof/>
+                <w:webHidden/>
+              </w:rPr>
+              <w:tab/>
+            </w:r>
+            <w:r>
+              <w:rPr>
+                <w:noProof/>
+                <w:webHidden/>
+              </w:rPr>
+              <w:fldChar w:fldCharType="begin"/>
+            </w:r>
+            <w:r>
+              <w:rPr>
+                <w:noProof/>
+                <w:webHidden/>
+              </w:rPr>
+              <w:instrText xml:space="preserve"> PAGEREF _Toc104043692 \h </w:instrText>
+            </w:r>
+            <w:r>
+              <w:rPr>
+                <w:noProof/>
+                <w:webHidden/>
+              </w:rPr>
+            </w:r>
+            <w:r>
+              <w:rPr>
+                <w:noProof/>
+                <w:webHidden/>
+              </w:rPr>
+              <w:fldChar w:fldCharType="separate"/>
+            </w:r>
+            <w:r>
+              <w:rPr>
+                <w:noProof/>
+                <w:webHidden/>
+              </w:rPr>
+              <w:t>13</w:t>
+            </w:r>
+            <w:r>
+              <w:rPr>
+                <w:noProof/>
+                <w:webHidden/>
+              </w:rPr>
+              <w:fldChar w:fldCharType="end"/>
+            </w:r>
+          </w:hyperlink>
+        </w:p>
+        <w:p>
+          <w:pPr>
+            <w:pStyle w:val="TOC1"/>
+            <w:tabs>
+              <w:tab w:val="right" w:leader="dot" w:pos="9062"/>
+            </w:tabs>
+            <w:rPr>
+              <w:rFonts w:eastAsiaTheme="minorEastAsia"/>
+              <w:noProof/>
+              <w:lang w:val="en-GB" w:eastAsia="en-GB"/>
+            </w:rPr>
+          </w:pPr>
+          <w:hyperlink w:anchor="_Toc104043693" w:history="1">
+            <w:r>
+              <w:rPr>
+                <w:rStyle w:val="Hyperlink"/>
+                <w:noProof/>
+              </w:rPr>
+              <w:t>Unique feature</w:t>
+            </w:r>
+            <w:r>
+              <w:rPr>
+                <w:noProof/>
+                <w:webHidden/>
+              </w:rPr>
+              <w:tab/>
+            </w:r>
+            <w:r>
+              <w:rPr>
+                <w:noProof/>
+                <w:webHidden/>
+              </w:rPr>
+              <w:fldChar w:fldCharType="begin"/>
+            </w:r>
+            <w:r>
+              <w:rPr>
+                <w:noProof/>
+                <w:webHidden/>
+              </w:rPr>
+              <w:instrText xml:space="preserve"> PAGEREF _Toc104043693 \h </w:instrText>
+            </w:r>
+            <w:r>
+              <w:rPr>
+                <w:noProof/>
+                <w:webHidden/>
+              </w:rPr>
+            </w:r>
+            <w:r>
+              <w:rPr>
+                <w:noProof/>
+                <w:webHidden/>
+              </w:rPr>
+              <w:fldChar w:fldCharType="separate"/>
+            </w:r>
+            <w:r>
+              <w:rPr>
+                <w:noProof/>
+                <w:webHidden/>
+              </w:rPr>
+              <w:t>13</w:t>
             </w:r>
             <w:r>
               <w:rPr>
@@ -686,7 +1318,7 @@
       <w:pPr>
         <w:pStyle w:val="Heading1"/>
       </w:pPr>
-      <w:bookmarkStart w:id="0" w:name="_Toc104034856"/>
+      <w:bookmarkStart w:id="0" w:name="_Toc104043676"/>
       <w:r>
         <w:t>Tour Planner Architecture</w:t>
       </w:r>
@@ -775,22 +1407,11 @@
     </w:p>
     <w:p>
       <w:r>
+        <w:lastRenderedPageBreak/>
         <w:t>The architecture of the Tour Planner App is layered,</w:t>
       </w:r>
       <w:r>
-        <w:t xml:space="preserve"> </w:t>
-      </w:r>
-      <w:r>
-        <w:t>list</w:t>
-      </w:r>
-      <w:r>
-        <w:t xml:space="preserve">ed </w:t>
-      </w:r>
-      <w:r>
-        <w:t>from the highest to the lowest layer</w:t>
-      </w:r>
-      <w:r>
-        <w:t xml:space="preserve"> tier,</w:t>
+        <w:t xml:space="preserve"> listed from the highest to the lowest layer tier,</w:t>
       </w:r>
       <w:r>
         <w:t xml:space="preserve"> with a Presentation-, Business-, and Data-access-layer. Each layer uses either its own code or the code of the layer immediately below. There is also a Model- and Common-layer which are used by all other layers. </w:t>
@@ -823,7 +1444,12 @@
         <w:t>.</w:t>
       </w:r>
       <w:r>
-        <w:t xml:space="preserve"> The class diagram files from </w:t>
+        <w:t xml:space="preserve"> </w:t>
+      </w:r>
+    </w:p>
+    <w:p>
+      <w:r>
+        <w:t xml:space="preserve">The class diagram files from </w:t>
       </w:r>
       <w:r>
         <w:t>where</w:t>
@@ -833,12 +1459,40 @@
       </w:r>
     </w:p>
     <w:p>
+      <w:r>
+        <w:t xml:space="preserve">We used following additional NuGet packages: itext7, log4net, </w:t>
+      </w:r>
+      <w:proofErr w:type="spellStart"/>
+      <w:r>
+        <w:t>Newtonsoft.Json</w:t>
+      </w:r>
+      <w:proofErr w:type="spellEnd"/>
+      <w:r>
+        <w:t xml:space="preserve">, </w:t>
+      </w:r>
+      <w:proofErr w:type="spellStart"/>
+      <w:r>
+        <w:t>Npgsql</w:t>
+      </w:r>
+      <w:proofErr w:type="spellEnd"/>
+      <w:r>
+        <w:t xml:space="preserve"> and </w:t>
+      </w:r>
+      <w:proofErr w:type="spellStart"/>
+      <w:r>
+        <w:t>NUnit</w:t>
+      </w:r>
+      <w:proofErr w:type="spellEnd"/>
+      <w:r>
+        <w:t>.</w:t>
+      </w:r>
+    </w:p>
+    <w:p>
       <w:pPr>
         <w:pStyle w:val="Heading2"/>
       </w:pPr>
-      <w:bookmarkStart w:id="2" w:name="_Toc104034857"/>
-      <w:r>
-        <w:lastRenderedPageBreak/>
+      <w:bookmarkStart w:id="2" w:name="_Toc104043677"/>
+      <w:r>
         <w:t>P</w:t>
       </w:r>
       <w:r>
@@ -852,6 +1506,9 @@
         <w:jc w:val="center"/>
       </w:pPr>
       <w:r>
+        <w:rPr>
+          <w:noProof/>
+        </w:rPr>
         <w:drawing>
           <wp:inline distT="0" distB="0" distL="0" distR="0" wp14:anchorId="48DE1501" wp14:editId="65357590">
             <wp:extent cx="5607050" cy="2168776"/>
@@ -964,6 +1621,9 @@
         <w:jc w:val="center"/>
       </w:pPr>
       <w:r>
+        <w:rPr>
+          <w:noProof/>
+        </w:rPr>
         <w:drawing>
           <wp:inline distT="0" distB="0" distL="0" distR="0" wp14:anchorId="03F0708C" wp14:editId="64012DB6">
             <wp:extent cx="1146580" cy="2247900"/>
@@ -1035,6 +1695,7 @@
     </w:p>
     <w:p>
       <w:r>
+        <w:lastRenderedPageBreak/>
         <w:t xml:space="preserve">In </w:t>
       </w:r>
       <w:r>
@@ -1077,7 +1738,9 @@
         <w:jc w:val="center"/>
       </w:pPr>
       <w:r>
-        <w:lastRenderedPageBreak/>
+        <w:rPr>
+          <w:noProof/>
+        </w:rPr>
         <w:drawing>
           <wp:inline distT="0" distB="0" distL="0" distR="0" wp14:anchorId="59CA7298" wp14:editId="508A95B6">
             <wp:extent cx="2933700" cy="1951603"/>
@@ -1198,7 +1861,7 @@
       <w:pPr>
         <w:pStyle w:val="Heading2"/>
       </w:pPr>
-      <w:bookmarkStart w:id="6" w:name="_Toc104034858"/>
+      <w:bookmarkStart w:id="6" w:name="_Toc104043678"/>
       <w:r>
         <w:t>Business-layer</w:t>
       </w:r>
@@ -1210,6 +1873,9 @@
         <w:jc w:val="center"/>
       </w:pPr>
       <w:r>
+        <w:rPr>
+          <w:noProof/>
+        </w:rPr>
         <w:drawing>
           <wp:inline distT="0" distB="0" distL="0" distR="0" wp14:anchorId="49D0EC6E" wp14:editId="6F0B147F">
             <wp:extent cx="4525006" cy="1905266"/>
@@ -1344,6 +2010,9 @@
         <w:jc w:val="center"/>
       </w:pPr>
       <w:r>
+        <w:rPr>
+          <w:noProof/>
+        </w:rPr>
         <w:lastRenderedPageBreak/>
         <w:drawing>
           <wp:inline distT="0" distB="0" distL="0" distR="0" wp14:anchorId="71A58EBF" wp14:editId="77AA41A8">
@@ -1460,6 +2129,9 @@
         <w:jc w:val="center"/>
       </w:pPr>
       <w:r>
+        <w:rPr>
+          <w:noProof/>
+        </w:rPr>
         <w:drawing>
           <wp:inline distT="0" distB="0" distL="0" distR="0" wp14:anchorId="2C1231FA" wp14:editId="7AC6A8D2">
             <wp:extent cx="5760720" cy="1382395"/>
@@ -1534,7 +2206,7 @@
       <w:pPr>
         <w:pStyle w:val="Heading2"/>
       </w:pPr>
-      <w:bookmarkStart w:id="10" w:name="_Toc104034859"/>
+      <w:bookmarkStart w:id="10" w:name="_Toc104043679"/>
       <w:r>
         <w:lastRenderedPageBreak/>
         <w:t>Data-access-layer</w:t>
@@ -1547,6 +2219,9 @@
         <w:jc w:val="center"/>
       </w:pPr>
       <w:r>
+        <w:rPr>
+          <w:noProof/>
+        </w:rPr>
         <w:drawing>
           <wp:inline distT="0" distB="0" distL="0" distR="0" wp14:anchorId="126BD8B3" wp14:editId="4766E712">
             <wp:extent cx="5760720" cy="2679700"/>
@@ -1651,6 +2326,9 @@
         <w:jc w:val="center"/>
       </w:pPr>
       <w:r>
+        <w:rPr>
+          <w:noProof/>
+        </w:rPr>
         <w:drawing>
           <wp:inline distT="0" distB="0" distL="0" distR="0" wp14:anchorId="45C5CD75" wp14:editId="09AE961C">
             <wp:extent cx="5760720" cy="2047240"/>
@@ -1764,6 +2442,9 @@
         <w:jc w:val="center"/>
       </w:pPr>
       <w:r>
+        <w:rPr>
+          <w:noProof/>
+        </w:rPr>
         <w:lastRenderedPageBreak/>
         <w:drawing>
           <wp:inline distT="0" distB="0" distL="0" distR="0" wp14:anchorId="3D5AB30D" wp14:editId="5B93DD4D">
@@ -1877,6 +2558,9 @@
         <w:jc w:val="center"/>
       </w:pPr>
       <w:r>
+        <w:rPr>
+          <w:noProof/>
+        </w:rPr>
         <w:drawing>
           <wp:inline distT="0" distB="0" distL="0" distR="0" wp14:anchorId="6C2FA4D4" wp14:editId="7AD34462">
             <wp:extent cx="5658640" cy="847843"/>
@@ -1979,7 +2663,7 @@
       <w:pPr>
         <w:pStyle w:val="Heading2"/>
       </w:pPr>
-      <w:bookmarkStart w:id="15" w:name="_Toc104034860"/>
+      <w:bookmarkStart w:id="15" w:name="_Toc104043680"/>
       <w:r>
         <w:lastRenderedPageBreak/>
         <w:t>Model-layer</w:t>
@@ -1992,6 +2676,9 @@
         <w:jc w:val="center"/>
       </w:pPr>
       <w:r>
+        <w:rPr>
+          <w:noProof/>
+        </w:rPr>
         <w:drawing>
           <wp:inline distT="0" distB="0" distL="0" distR="0" wp14:anchorId="0EB35BE1" wp14:editId="58F5026A">
             <wp:extent cx="5760720" cy="2661920"/>
@@ -2094,7 +2781,7 @@
       <w:pPr>
         <w:pStyle w:val="Heading2"/>
       </w:pPr>
-      <w:bookmarkStart w:id="17" w:name="_Toc104034861"/>
+      <w:bookmarkStart w:id="17" w:name="_Toc104043681"/>
       <w:r>
         <w:t>Common layer</w:t>
       </w:r>
@@ -2106,6 +2793,9 @@
         <w:jc w:val="center"/>
       </w:pPr>
       <w:r>
+        <w:rPr>
+          <w:noProof/>
+        </w:rPr>
         <w:drawing>
           <wp:inline distT="0" distB="0" distL="0" distR="0" wp14:anchorId="648C3A8C" wp14:editId="51DD05FB">
             <wp:extent cx="5760720" cy="1870075"/>
@@ -2208,7 +2898,7 @@
       <w:pPr>
         <w:pStyle w:val="Heading1"/>
       </w:pPr>
-      <w:bookmarkStart w:id="19" w:name="_Toc104034862"/>
+      <w:bookmarkStart w:id="19" w:name="_Toc104043682"/>
       <w:r>
         <w:lastRenderedPageBreak/>
         <w:t>Use Case Diagram</w:t>
@@ -2221,6 +2911,9 @@
         <w:jc w:val="center"/>
       </w:pPr>
       <w:r>
+        <w:rPr>
+          <w:noProof/>
+        </w:rPr>
         <w:drawing>
           <wp:inline distT="0" distB="0" distL="0" distR="0" wp14:anchorId="0464628D" wp14:editId="37611739">
             <wp:extent cx="4087050" cy="4578350"/>
@@ -2292,7 +2985,7 @@
       <w:pPr>
         <w:pStyle w:val="Heading1"/>
       </w:pPr>
-      <w:bookmarkStart w:id="20" w:name="_Toc104034863"/>
+      <w:bookmarkStart w:id="20" w:name="_Toc104043683"/>
       <w:r>
         <w:t>Wireframes</w:t>
       </w:r>
@@ -2309,6 +3002,9 @@
         <w:jc w:val="center"/>
       </w:pPr>
       <w:r>
+        <w:rPr>
+          <w:noProof/>
+        </w:rPr>
         <w:lastRenderedPageBreak/>
         <w:drawing>
           <wp:inline distT="0" distB="0" distL="0" distR="0" wp14:anchorId="3A1C5476" wp14:editId="2C20BA1B">
@@ -2384,6 +3080,9 @@
         <w:jc w:val="center"/>
       </w:pPr>
       <w:r>
+        <w:rPr>
+          <w:noProof/>
+        </w:rPr>
         <w:drawing>
           <wp:inline distT="0" distB="0" distL="0" distR="0" wp14:anchorId="33221A4D" wp14:editId="7988F726">
             <wp:extent cx="5760720" cy="3315970"/>
@@ -2458,6 +3157,9 @@
         <w:jc w:val="center"/>
       </w:pPr>
       <w:r>
+        <w:rPr>
+          <w:noProof/>
+        </w:rPr>
         <w:lastRenderedPageBreak/>
         <w:drawing>
           <wp:inline distT="0" distB="0" distL="0" distR="0" wp14:anchorId="427A877D" wp14:editId="71ACA5B7">
@@ -2533,6 +3235,9 @@
         <w:jc w:val="center"/>
       </w:pPr>
       <w:r>
+        <w:rPr>
+          <w:noProof/>
+        </w:rPr>
         <w:drawing>
           <wp:inline distT="0" distB="0" distL="0" distR="0" wp14:anchorId="7145F3AB" wp14:editId="23A1DA23">
             <wp:extent cx="3620005" cy="2048161"/>
@@ -2605,7 +3310,7 @@
       <w:pPr>
         <w:pStyle w:val="Heading1"/>
       </w:pPr>
-      <w:bookmarkStart w:id="21" w:name="_Toc104034864"/>
+      <w:bookmarkStart w:id="21" w:name="_Toc104043684"/>
       <w:r>
         <w:lastRenderedPageBreak/>
         <w:t>Sequence diagram of text search</w:t>
@@ -2618,6 +3323,9 @@
         <w:jc w:val="center"/>
       </w:pPr>
       <w:r>
+        <w:rPr>
+          <w:noProof/>
+        </w:rPr>
         <w:drawing>
           <wp:inline distT="0" distB="0" distL="0" distR="0" wp14:anchorId="5A82895B" wp14:editId="2D75524B">
             <wp:extent cx="5760720" cy="4781550"/>
@@ -2690,9 +3398,11 @@
       <w:pPr>
         <w:pStyle w:val="Heading1"/>
       </w:pPr>
+      <w:bookmarkStart w:id="22" w:name="_Toc104043685"/>
       <w:r>
         <w:t>Unit testing decisions</w:t>
       </w:r>
+      <w:bookmarkEnd w:id="22"/>
     </w:p>
     <w:p>
       <w:r>
@@ -2730,10 +3440,12 @@
       <w:pPr>
         <w:pStyle w:val="Heading1"/>
       </w:pPr>
+      <w:bookmarkStart w:id="23" w:name="_Toc104043686"/>
       <w:r>
         <w:lastRenderedPageBreak/>
         <w:t>Time tracking</w:t>
       </w:r>
+      <w:bookmarkEnd w:id="23"/>
     </w:p>
     <w:p>
       <w:r>
@@ -2749,13 +3461,7 @@
         <w:fldChar w:fldCharType="separate"/>
       </w:r>
       <w:r>
-        <w:t>Pictu</w:t>
-      </w:r>
-      <w:r>
-        <w:t>r</w:t>
-      </w:r>
-      <w:r>
-        <w:t xml:space="preserve">e </w:t>
+        <w:t xml:space="preserve">Picture </w:t>
       </w:r>
       <w:r>
         <w:rPr>
@@ -2764,6 +3470,9 @@
         <w:t>20</w:t>
       </w:r>
       <w:r>
+        <w:t>: Time tracking</w:t>
+      </w:r>
+      <w:r>
         <w:fldChar w:fldCharType="end"/>
       </w:r>
       <w:r>
@@ -2776,6 +3485,9 @@
         <w:jc w:val="center"/>
       </w:pPr>
       <w:r>
+        <w:rPr>
+          <w:noProof/>
+        </w:rPr>
         <w:drawing>
           <wp:inline distT="0" distB="0" distL="0" distR="0" wp14:anchorId="7CF2F3C0" wp14:editId="65C299DF">
             <wp:extent cx="5760720" cy="2077720"/>
@@ -2818,7 +3530,7 @@
         <w:pStyle w:val="Caption"/>
         <w:jc w:val="center"/>
       </w:pPr>
-      <w:bookmarkStart w:id="22" w:name="_Ref104038910"/>
+      <w:bookmarkStart w:id="24" w:name="_Ref104038910"/>
       <w:r>
         <w:t xml:space="preserve">Picture </w:t>
       </w:r>
@@ -2843,15 +3555,17 @@
       <w:r>
         <w:t>: Time tracking</w:t>
       </w:r>
-      <w:bookmarkEnd w:id="22"/>
+      <w:bookmarkEnd w:id="24"/>
     </w:p>
     <w:p>
       <w:pPr>
         <w:pStyle w:val="Heading1"/>
       </w:pPr>
+      <w:bookmarkStart w:id="25" w:name="_Toc104043687"/>
       <w:r>
         <w:t>Git link</w:t>
       </w:r>
+      <w:bookmarkEnd w:id="25"/>
     </w:p>
     <w:p>
       <w:hyperlink r:id="rId28" w:history="1">
@@ -2868,61 +3582,249 @@
       <w:pPr>
         <w:pStyle w:val="Heading1"/>
       </w:pPr>
+      <w:bookmarkStart w:id="26" w:name="_Toc104043688"/>
       <w:r>
         <w:t>Design patterns</w:t>
       </w:r>
+      <w:bookmarkEnd w:id="26"/>
     </w:p>
     <w:p>
       <w:pPr>
         <w:pStyle w:val="Heading2"/>
       </w:pPr>
+      <w:bookmarkStart w:id="27" w:name="_Toc104043689"/>
       <w:r>
         <w:t>Unit of work</w:t>
       </w:r>
-    </w:p>
-    <w:p/>
+      <w:bookmarkEnd w:id="27"/>
+    </w:p>
+    <w:p>
+      <w:r>
+        <w:t>The unit of work</w:t>
+      </w:r>
+      <w:r>
+        <w:t xml:space="preserve"> pattern</w:t>
+      </w:r>
+      <w:r>
+        <w:t xml:space="preserve"> has been implemented in the DAL and is used to group CRUD operations into a </w:t>
+      </w:r>
+      <w:r>
+        <w:t>single transaction (unit of work), so that all operations either fail or pass.</w:t>
+      </w:r>
+      <w:r>
+        <w:t xml:space="preserve"> </w:t>
+      </w:r>
+    </w:p>
     <w:p>
       <w:pPr>
         <w:pStyle w:val="Heading2"/>
       </w:pPr>
+      <w:bookmarkStart w:id="28" w:name="_Toc104043690"/>
       <w:r>
         <w:t>Repository</w:t>
       </w:r>
-    </w:p>
-    <w:p/>
+      <w:bookmarkEnd w:id="28"/>
+    </w:p>
+    <w:p>
+      <w:r>
+        <w:t>Repositories encapsulate the logic required to access data so</w:t>
+      </w:r>
+      <w:r>
+        <w:t>urces. In our case the data source is loaded via a data-context class which provides methods to retrieve tables from a DB. Then the data is manipulated with the repository CRUD operations. Then the unit of work class starts a transaction and tells the context to save all changes.</w:t>
+      </w:r>
+    </w:p>
+    <w:p>
+      <w:r>
+        <w:t xml:space="preserve">The repository used in the tour planner is generic and can be used with any model that inherits from the </w:t>
+      </w:r>
+      <w:proofErr w:type="spellStart"/>
+      <w:r>
+        <w:t>IEntity</w:t>
+      </w:r>
+      <w:proofErr w:type="spellEnd"/>
+      <w:r>
+        <w:t xml:space="preserve"> interface.</w:t>
+      </w:r>
+    </w:p>
     <w:p>
       <w:pPr>
         <w:pStyle w:val="Heading2"/>
       </w:pPr>
-      <w:r>
+      <w:bookmarkStart w:id="29" w:name="_Toc104043691"/>
+      <w:r>
+        <w:lastRenderedPageBreak/>
         <w:t>Factory</w:t>
       </w:r>
-    </w:p>
-    <w:p/>
+      <w:bookmarkEnd w:id="29"/>
+    </w:p>
+    <w:p>
+      <w:r>
+        <w:t>A factory is a class that creates other classes. Factories can therefore also handle dependency injection, as can be seen in</w:t>
+      </w:r>
+      <w:r>
+        <w:t xml:space="preserve"> </w:t>
+      </w:r>
+      <w:r>
+        <w:fldChar w:fldCharType="begin"/>
+      </w:r>
+      <w:r>
+        <w:instrText xml:space="preserve"> REF _Ref104042753 \h </w:instrText>
+      </w:r>
+      <w:r>
+        <w:fldChar w:fldCharType="separate"/>
+      </w:r>
+      <w:r>
+        <w:t xml:space="preserve">Picture </w:t>
+      </w:r>
+      <w:r>
+        <w:rPr>
+          <w:noProof/>
+        </w:rPr>
+        <w:t>21</w:t>
+      </w:r>
+      <w:r>
+        <w:fldChar w:fldCharType="end"/>
+      </w:r>
+      <w:r>
+        <w:t>. This is very convenient, because if you require a different class to be injected, only one line of code needs to be changed in the entire program. Alternatively, a new implementation of the factory interface can be created.</w:t>
+      </w:r>
+    </w:p>
+    <w:p>
+      <w:pPr>
+        <w:keepNext/>
+        <w:jc w:val="center"/>
+      </w:pPr>
+      <w:r>
+        <w:drawing>
+          <wp:inline distT="0" distB="0" distL="0" distR="0" wp14:anchorId="6CEDDE1D" wp14:editId="4C378A1B">
+            <wp:extent cx="5064826" cy="1927224"/>
+            <wp:effectExtent l="0" t="0" r="2540" b="0"/>
+            <wp:docPr id="11" name="Picture 11" descr="Text&#10;&#10;Description automatically generated"/>
+            <wp:cNvGraphicFramePr>
+              <a:graphicFrameLocks xmlns:a="http://schemas.openxmlformats.org/drawingml/2006/main" noChangeAspect="1"/>
+            </wp:cNvGraphicFramePr>
+            <a:graphic xmlns:a="http://schemas.openxmlformats.org/drawingml/2006/main">
+              <a:graphicData uri="http://schemas.openxmlformats.org/drawingml/2006/picture">
+                <pic:pic xmlns:pic="http://schemas.openxmlformats.org/drawingml/2006/picture">
+                  <pic:nvPicPr>
+                    <pic:cNvPr id="11" name="Picture 11" descr="Text&#10;&#10;Description automatically generated"/>
+                    <pic:cNvPicPr/>
+                  </pic:nvPicPr>
+                  <pic:blipFill>
+                    <a:blip r:embed="rId29"/>
+                    <a:stretch>
+                      <a:fillRect/>
+                    </a:stretch>
+                  </pic:blipFill>
+                  <pic:spPr>
+                    <a:xfrm>
+                      <a:off x="0" y="0"/>
+                      <a:ext cx="5069108" cy="1928854"/>
+                    </a:xfrm>
+                    <a:prstGeom prst="rect">
+                      <a:avLst/>
+                    </a:prstGeom>
+                  </pic:spPr>
+                </pic:pic>
+              </a:graphicData>
+            </a:graphic>
+          </wp:inline>
+        </w:drawing>
+      </w:r>
+    </w:p>
+    <w:p>
+      <w:pPr>
+        <w:pStyle w:val="Caption"/>
+        <w:jc w:val="center"/>
+      </w:pPr>
+      <w:bookmarkStart w:id="30" w:name="_Ref104042753"/>
+      <w:r>
+        <w:t xml:space="preserve">Picture </w:t>
+      </w:r>
+      <w:r>
+        <w:fldChar w:fldCharType="begin"/>
+      </w:r>
+      <w:r>
+        <w:instrText xml:space="preserve"> SEQ Picture \* ARABIC </w:instrText>
+      </w:r>
+      <w:r>
+        <w:fldChar w:fldCharType="separate"/>
+      </w:r>
+      <w:r>
+        <w:rPr>
+          <w:noProof/>
+        </w:rPr>
+        <w:t>21</w:t>
+      </w:r>
+      <w:r>
+        <w:fldChar w:fldCharType="end"/>
+      </w:r>
+      <w:bookmarkEnd w:id="30"/>
+      <w:r>
+        <w:t>: Factory implementation</w:t>
+      </w:r>
+    </w:p>
     <w:p>
       <w:pPr>
         <w:pStyle w:val="Heading2"/>
       </w:pPr>
+      <w:bookmarkStart w:id="31" w:name="_Toc104043692"/>
       <w:r>
         <w:t>MVVM</w:t>
       </w:r>
-    </w:p>
-    <w:p/>
+      <w:bookmarkEnd w:id="31"/>
+    </w:p>
+    <w:p>
+      <w:r>
+        <w:t>This pattern has been covered during the lecture throughout and does not require further elaboration.</w:t>
+      </w:r>
+    </w:p>
     <w:p>
       <w:pPr>
         <w:pStyle w:val="Heading1"/>
       </w:pPr>
-      <w:bookmarkStart w:id="23" w:name="_Ref104038593"/>
-      <w:r>
-        <w:lastRenderedPageBreak/>
+      <w:bookmarkStart w:id="32" w:name="_Ref104038593"/>
+      <w:bookmarkStart w:id="33" w:name="_Toc104043693"/>
+      <w:r>
         <w:t>Unique feature</w:t>
       </w:r>
-      <w:bookmarkEnd w:id="23"/>
+      <w:bookmarkEnd w:id="32"/>
+      <w:bookmarkEnd w:id="33"/>
+    </w:p>
+    <w:p>
+      <w:r>
+        <w:t xml:space="preserve">The unique feature is, that in case of a connection failure to the DB during startup, the app still starts but without a DB. All features work as intended </w:t>
+      </w:r>
+      <w:r>
+        <w:t xml:space="preserve">and routes can be still planned, data exported and imported, and so on. To persist any work the user has done, the </w:t>
+      </w:r>
+      <w:proofErr w:type="spellStart"/>
+      <w:r>
+        <w:t>OnExit</w:t>
+      </w:r>
+      <w:proofErr w:type="spellEnd"/>
+      <w:r>
+        <w:t xml:space="preserve"> function of the app has been overridden, and will export all data to a </w:t>
+      </w:r>
+      <w:proofErr w:type="spellStart"/>
+      <w:r>
+        <w:t>json</w:t>
+      </w:r>
+      <w:proofErr w:type="spellEnd"/>
+      <w:r>
+        <w:t xml:space="preserve"> </w:t>
+      </w:r>
+      <w:r>
+        <w:t>file as soon as</w:t>
+      </w:r>
+      <w:r>
+        <w:t xml:space="preserve"> the user closes the application.</w:t>
+      </w:r>
     </w:p>
     <w:p/>
     <w:sectPr>
-      <w:headerReference w:type="default" r:id="rId29"/>
-      <w:footerReference w:type="default" r:id="rId30"/>
+      <w:headerReference w:type="default" r:id="rId30"/>
+      <w:footerReference w:type="default" r:id="rId31"/>
       <w:pgSz w:w="11906" w:h="16838"/>
       <w:pgMar w:top="1417" w:right="1417" w:bottom="1134" w:left="1417" w:header="567" w:footer="708" w:gutter="0"/>
       <w:cols w:space="708"/>
@@ -3046,20 +3948,44 @@
   <w:p>
     <w:pPr>
       <w:pStyle w:val="Header"/>
+      <w:rPr>
+        <w:lang w:val="de-DE"/>
+      </w:rPr>
     </w:pPr>
     <w:r>
+      <w:rPr>
+        <w:lang w:val="de-DE"/>
+      </w:rPr>
       <w:t>Tour planner protocol</w:t>
     </w:r>
     <w:r>
+      <w:rPr>
+        <w:lang w:val="de-DE"/>
+      </w:rPr>
       <w:tab/>
     </w:r>
     <w:r>
+      <w:rPr>
+        <w:lang w:val="de-DE"/>
+      </w:rPr>
       <w:tab/>
       <w:t>Duskanich Markus, Duskanich Michael</w:t>
     </w:r>
   </w:p>
-  <w:p/>
-  <w:p/>
+  <w:p>
+    <w:pPr>
+      <w:rPr>
+        <w:lang w:val="de-DE"/>
+      </w:rPr>
+    </w:pPr>
+  </w:p>
+  <w:p>
+    <w:pPr>
+      <w:rPr>
+        <w:lang w:val="de-DE"/>
+      </w:rPr>
+    </w:pPr>
+  </w:p>
 </w:hdr>
 </file>
 

</xml_diff>